<commit_message>
react native core components by the net ninja
</commit_message>
<xml_diff>
--- a/AwesomeProject/create react native app on visual studio code and use android studio as emulator.docx
+++ b/AwesomeProject/create react native app on visual studio code and use android studio as emulator.docx
@@ -256,7 +256,19 @@
         <w:rPr>
           <w:lang w:val="en-US"/>
         </w:rPr>
-        <w:t>Android.sdk</w:t>
+        <w:t>s</w:t>
+      </w:r>
+      <w:r>
+        <w:rPr>
+          <w:lang w:val="en-US"/>
+        </w:rPr>
+        <w:t>dk</w:t>
+      </w:r>
+      <w:r>
+        <w:rPr>
+          <w:lang w:val="en-US"/>
+        </w:rPr>
+        <w:t>.dir</w:t>
       </w:r>
       <w:proofErr w:type="spellEnd"/>
       <w:r>

</xml_diff>